<commit_message>
Correct behaviour where SeleniumContext got test2 parameters while running test1
</commit_message>
<xml_diff>
--- a/doc/Documentation.docx
+++ b/doc/Documentation.docx
@@ -2,6 +2,310 @@
 <file path=word/document.xml><?xml version="1.0" encoding="utf-8"?>
 <w:document xmlns:wpc="http://schemas.microsoft.com/office/word/2010/wordprocessingCanvas" xmlns:mc="http://schemas.openxmlformats.org/markup-compatibility/2006" xmlns:o="urn:schemas-microsoft-com:office:office" xmlns:r="http://schemas.openxmlformats.org/officeDocument/2006/relationships" xmlns:m="http://schemas.openxmlformats.org/officeDocument/2006/math" xmlns:v="urn:schemas-microsoft-com:vml" xmlns:wp14="http://schemas.microsoft.com/office/word/2010/wordprocessingDrawing" xmlns:wp="http://schemas.openxmlformats.org/drawingml/2006/wordprocessingDrawing" xmlns:w10="urn:schemas-microsoft-com:office:word" xmlns:w="http://schemas.openxmlformats.org/wordprocessingml/2006/main" xmlns:w14="http://schemas.microsoft.com/office/word/2010/wordml" xmlns:w15="http://schemas.microsoft.com/office/word/2012/wordml" xmlns:wpg="http://schemas.microsoft.com/office/word/2010/wordprocessingGroup" xmlns:wpi="http://schemas.microsoft.com/office/word/2010/wordprocessingInk" xmlns:wne="http://schemas.microsoft.com/office/word/2006/wordml" xmlns:wps="http://schemas.microsoft.com/office/word/2010/wordprocessingShape" mc:Ignorable="w14 w15 wp14">
   <w:body>
+    <w:p>
+      <w:pPr>
+        <w:pStyle w:val="Titre1"/>
+        <w:rPr>
+          <w:lang w:val="en-US"/>
+        </w:rPr>
+      </w:pPr>
+      <w:r>
+        <w:rPr>
+          <w:lang w:val="en-US"/>
+        </w:rPr>
+        <w:t>Features</w:t>
+      </w:r>
+    </w:p>
+    <w:p>
+      <w:pPr>
+        <w:pStyle w:val="Titre2"/>
+        <w:rPr>
+          <w:lang w:val="en-US"/>
+        </w:rPr>
+      </w:pPr>
+      <w:r>
+        <w:rPr>
+          <w:lang w:val="en-US"/>
+        </w:rPr>
+        <w:t>Test script configuration handling</w:t>
+      </w:r>
+    </w:p>
+    <w:p>
+      <w:pPr>
+        <w:pStyle w:val="Titre3"/>
+        <w:rPr>
+          <w:lang w:val="en-US"/>
+        </w:rPr>
+      </w:pPr>
+      <w:r>
+        <w:rPr>
+          <w:lang w:val="en-US"/>
+        </w:rPr>
+        <w:t>XML configuration</w:t>
+      </w:r>
+    </w:p>
+    <w:p>
+      <w:pPr>
+        <w:rPr>
+          <w:lang w:val="en-US"/>
+        </w:rPr>
+      </w:pPr>
+      <w:r>
+        <w:rPr>
+          <w:lang w:val="en-US"/>
+        </w:rPr>
+        <w:t xml:space="preserve">XML testing file handles many technical configurations: server address, used tools and related configuration. </w:t>
+      </w:r>
+    </w:p>
+    <w:p>
+      <w:pPr>
+        <w:rPr>
+          <w:lang w:val="en-US"/>
+        </w:rPr>
+      </w:pPr>
+      <w:r>
+        <w:rPr>
+          <w:lang w:val="en-US"/>
+        </w:rPr>
+        <w:t>Business configuration can be done through the “variables” parameter. Value is a json string containing key-value pairs ({‘key1’: ‘value1’, ‘key2’: ‘value2’}).</w:t>
+      </w:r>
+    </w:p>
+    <w:p>
+      <w:pPr>
+        <w:pStyle w:val="Titre3"/>
+        <w:rPr>
+          <w:lang w:val="en-US"/>
+        </w:rPr>
+      </w:pPr>
+      <w:r>
+        <w:rPr>
+          <w:lang w:val="en-US"/>
+        </w:rPr>
+        <w:t>Confg.ini configuration</w:t>
+      </w:r>
+    </w:p>
+    <w:p>
+      <w:pPr>
+        <w:rPr>
+          <w:lang w:val="en-US"/>
+        </w:rPr>
+      </w:pPr>
+      <w:r>
+        <w:rPr>
+          <w:lang w:val="en-US"/>
+        </w:rPr>
+        <w:t>XML</w:t>
+      </w:r>
+      <w:r>
+        <w:rPr>
+          <w:lang w:val="en-US"/>
+        </w:rPr>
+        <w:t xml:space="preserve"> configurations are done statically and must be duplicated through all the test suites (or using “testConfiguration” parameter). It’s not possible to have a centralized configuration which depends on test environment.</w:t>
+      </w:r>
+    </w:p>
+    <w:p>
+      <w:pPr>
+        <w:rPr>
+          <w:lang w:val="en-US"/>
+        </w:rPr>
+      </w:pPr>
+      <w:r>
+        <w:rPr>
+          <w:lang w:val="en-US"/>
+        </w:rPr>
+        <w:t>Example: the server URL depends on testing phase. They are not the same in production and in integration phase.</w:t>
+      </w:r>
+    </w:p>
+    <w:p>
+      <w:pPr>
+        <w:rPr>
+          <w:lang w:val="en-US"/>
+        </w:rPr>
+      </w:pPr>
+      <w:r>
+        <w:rPr>
+          <w:lang w:val="en-US"/>
+        </w:rPr>
+        <w:t xml:space="preserve">That’s why the “config.ini” file is made for. Each tested application can embed a config.ini file whose format is: </w:t>
+      </w:r>
+    </w:p>
+    <w:p>
+      <w:pPr>
+        <w:rPr>
+          <w:lang w:val="en-US"/>
+        </w:rPr>
+      </w:pPr>
+      <w:r>
+        <w:rPr>
+          <w:noProof/>
+          <w:lang w:eastAsia="fr-FR"/>
+        </w:rPr>
+        <w:drawing>
+          <wp:inline distT="0" distB="0" distL="0" distR="0" wp14:anchorId="63034B6F" wp14:editId="77903BA2">
+            <wp:extent cx="2533650" cy="1295400"/>
+            <wp:effectExtent l="0" t="0" r="0" b="0"/>
+            <wp:docPr id="2" name="Image 2"/>
+            <wp:cNvGraphicFramePr>
+              <a:graphicFrameLocks xmlns:a="http://schemas.openxmlformats.org/drawingml/2006/main" noChangeAspect="1"/>
+            </wp:cNvGraphicFramePr>
+            <a:graphic xmlns:a="http://schemas.openxmlformats.org/drawingml/2006/main">
+              <a:graphicData uri="http://schemas.openxmlformats.org/drawingml/2006/picture">
+                <pic:pic xmlns:pic="http://schemas.openxmlformats.org/drawingml/2006/picture">
+                  <pic:nvPicPr>
+                    <pic:cNvPr id="1" name=""/>
+                    <pic:cNvPicPr/>
+                  </pic:nvPicPr>
+                  <pic:blipFill>
+                    <a:blip r:embed="rId4"/>
+                    <a:stretch>
+                      <a:fillRect/>
+                    </a:stretch>
+                  </pic:blipFill>
+                  <pic:spPr>
+                    <a:xfrm>
+                      <a:off x="0" y="0"/>
+                      <a:ext cx="2533650" cy="1295400"/>
+                    </a:xfrm>
+                    <a:prstGeom prst="rect">
+                      <a:avLst/>
+                    </a:prstGeom>
+                  </pic:spPr>
+                </pic:pic>
+              </a:graphicData>
+            </a:graphic>
+          </wp:inline>
+        </w:drawing>
+      </w:r>
+    </w:p>
+    <w:p>
+      <w:pPr>
+        <w:rPr>
+          <w:lang w:val="en-US"/>
+        </w:rPr>
+      </w:pPr>
+      <w:r>
+        <w:rPr>
+          <w:lang w:val="en-US"/>
+        </w:rPr>
+        <w:t>“General“ section is for common configuration (e.g: a database user name which does not depends on environment) and other sections are specific to named test environments. Here, we define a “Dev” environment. Then, when launching test, user MUST define the environment on which test will be run with the option “-Denv=Dev”</w:t>
+      </w:r>
+    </w:p>
+    <w:p>
+      <w:pPr>
+        <w:rPr>
+          <w:lang w:val="en-US"/>
+        </w:rPr>
+      </w:pPr>
+      <w:r>
+        <w:rPr>
+          <w:lang w:val="en-US"/>
+        </w:rPr>
+        <w:t>Keys defined in environment sections override the ones in “General” section.</w:t>
+      </w:r>
+    </w:p>
+    <w:p>
+      <w:pPr>
+        <w:rPr>
+          <w:lang w:val="en-US"/>
+        </w:rPr>
+      </w:pPr>
+      <w:r>
+        <w:rPr>
+          <w:lang w:val="en-US"/>
+        </w:rPr>
+        <w:t>This file must be located in &lt;application root&gt;/data/&lt;application name&gt;/config folder.</w:t>
+      </w:r>
+    </w:p>
+    <w:p>
+      <w:pPr>
+        <w:pStyle w:val="Titre3"/>
+        <w:rPr>
+          <w:lang w:val="en-US"/>
+        </w:rPr>
+      </w:pPr>
+      <w:r>
+        <w:rPr>
+          <w:lang w:val="en-US"/>
+        </w:rPr>
+        <w:t>Using configurations in test scripts</w:t>
+      </w:r>
+    </w:p>
+    <w:p>
+      <w:pPr>
+        <w:rPr>
+          <w:lang w:val="en-US"/>
+        </w:rPr>
+      </w:pPr>
+      <w:r>
+        <w:rPr>
+          <w:lang w:val="en-US"/>
+        </w:rPr>
+        <w:t>Each webpage can use the configurations defined above using (getting variable “text” from configuration):</w:t>
+      </w:r>
+    </w:p>
+    <w:p>
+      <w:pPr>
+        <w:rPr>
+          <w:lang w:val="en-US"/>
+        </w:rPr>
+      </w:pPr>
+      <w:r>
+        <w:rPr>
+          <w:noProof/>
+          <w:lang w:eastAsia="fr-FR"/>
+        </w:rPr>
+        <w:drawing>
+          <wp:inline distT="0" distB="0" distL="0" distR="0" wp14:anchorId="768D45C1" wp14:editId="5F2F7E7C">
+            <wp:extent cx="3286125" cy="647700"/>
+            <wp:effectExtent l="0" t="0" r="9525" b="0"/>
+            <wp:docPr id="3" name="Image 3"/>
+            <wp:cNvGraphicFramePr>
+              <a:graphicFrameLocks xmlns:a="http://schemas.openxmlformats.org/drawingml/2006/main" noChangeAspect="1"/>
+            </wp:cNvGraphicFramePr>
+            <a:graphic xmlns:a="http://schemas.openxmlformats.org/drawingml/2006/main">
+              <a:graphicData uri="http://schemas.openxmlformats.org/drawingml/2006/picture">
+                <pic:pic xmlns:pic="http://schemas.openxmlformats.org/drawingml/2006/picture">
+                  <pic:nvPicPr>
+                    <pic:cNvPr id="1" name=""/>
+                    <pic:cNvPicPr/>
+                  </pic:nvPicPr>
+                  <pic:blipFill>
+                    <a:blip r:embed="rId5"/>
+                    <a:stretch>
+                      <a:fillRect/>
+                    </a:stretch>
+                  </pic:blipFill>
+                  <pic:spPr>
+                    <a:xfrm>
+                      <a:off x="0" y="0"/>
+                      <a:ext cx="3286125" cy="647700"/>
+                    </a:xfrm>
+                    <a:prstGeom prst="rect">
+                      <a:avLst/>
+                    </a:prstGeom>
+                  </pic:spPr>
+                </pic:pic>
+              </a:graphicData>
+            </a:graphic>
+          </wp:inline>
+        </w:drawing>
+      </w:r>
+    </w:p>
+    <w:p>
+      <w:pPr>
+        <w:rPr>
+          <w:lang w:val="en-US"/>
+        </w:rPr>
+      </w:pPr>
+    </w:p>
+    <w:p>
+      <w:pPr>
+        <w:pStyle w:val="Titre1"/>
+        <w:rPr>
+          <w:lang w:val="en-US"/>
+        </w:rPr>
+      </w:pPr>
+    </w:p>
     <w:p>
       <w:pPr>
         <w:pStyle w:val="Titre1"/>
@@ -5461,8 +5765,6 @@
         </w:rPr>
         <w:t>deviceName reflects the local device used to automate the test</w:t>
       </w:r>
-      <w:bookmarkStart w:id="0" w:name="_GoBack"/>
-      <w:bookmarkEnd w:id="0"/>
     </w:p>
     <w:p>
       <w:pPr>
@@ -5504,6 +5806,55 @@
           <w:lang w:val="en-US"/>
         </w:rPr>
         <w:t>Test with Testdroid</w:t>
+      </w:r>
+    </w:p>
+    <w:p>
+      <w:pPr>
+        <w:rPr>
+          <w:lang w:val="en-US"/>
+        </w:rPr>
+      </w:pPr>
+    </w:p>
+    <w:p>
+      <w:pPr>
+        <w:pStyle w:val="Titre1"/>
+        <w:rPr>
+          <w:lang w:val="en-US"/>
+        </w:rPr>
+      </w:pPr>
+      <w:r>
+        <w:rPr>
+          <w:lang w:val="en-US"/>
+        </w:rPr>
+        <w:t>Configurations</w:t>
+      </w:r>
+    </w:p>
+    <w:p>
+      <w:pPr>
+        <w:rPr>
+          <w:lang w:val="en-US"/>
+        </w:rPr>
+      </w:pPr>
+      <w:r>
+        <w:rPr>
+          <w:lang w:val="en-US"/>
+        </w:rPr>
+        <w:t>Below is the list of all parameters accepted in testing xml file.</w:t>
+      </w:r>
+      <w:bookmarkStart w:id="0" w:name="_GoBack"/>
+      <w:bookmarkEnd w:id="0"/>
+    </w:p>
+    <w:p>
+      <w:pPr>
+        <w:rPr>
+          <w:lang w:val="en-US"/>
+        </w:rPr>
+      </w:pPr>
+      <w:r>
+        <w:rPr>
+          <w:lang w:val="en-US"/>
+        </w:rPr>
+        <w:t>TBD</w:t>
       </w:r>
     </w:p>
     <w:sectPr>

</xml_diff>